<commit_message>
Website changes and Updates
</commit_message>
<xml_diff>
--- a/Backend/Robin CV.docx
+++ b/Backend/Robin CV.docx
@@ -82,8 +82,47 @@
           <w:bCs/>
           <w:lang w:val="en-US"/>
         </w:rPr>
-        <w:t>| portfolio</w:t>
-      </w:r>
+        <w:t>|</w:t>
+      </w:r>
+      <w:r>
+        <w:rPr>
+          <w:b/>
+          <w:bCs/>
+          <w:lang w:val="en-US"/>
+        </w:rPr>
+        <w:t xml:space="preserve"> </w:t>
+      </w:r>
+      <w:hyperlink r:id="rId6" w:history="1">
+        <w:proofErr w:type="spellStart"/>
+        <w:r>
+          <w:rPr>
+            <w:rStyle w:val="Hyperlink"/>
+            <w:b/>
+            <w:bCs/>
+            <w:lang w:val="en-US"/>
+          </w:rPr>
+          <w:t>robinwebsite.ve</w:t>
+        </w:r>
+        <w:r>
+          <w:rPr>
+            <w:rStyle w:val="Hyperlink"/>
+            <w:b/>
+            <w:bCs/>
+            <w:lang w:val="en-US"/>
+          </w:rPr>
+          <w:t>r</w:t>
+        </w:r>
+        <w:r>
+          <w:rPr>
+            <w:rStyle w:val="Hyperlink"/>
+            <w:b/>
+            <w:bCs/>
+            <w:lang w:val="en-US"/>
+          </w:rPr>
+          <w:t>cel.app</w:t>
+        </w:r>
+        <w:proofErr w:type="spellEnd"/>
+      </w:hyperlink>
     </w:p>
     <w:p>
       <w:pPr>
@@ -3035,6 +3074,7 @@
   <w:style w:type="character" w:default="1" w:styleId="DefaultParagraphFont">
     <w:name w:val="Default Paragraph Font"/>
     <w:uiPriority w:val="1"/>
+    <w:semiHidden/>
     <w:unhideWhenUsed/>
   </w:style>
   <w:style w:type="table" w:default="1" w:styleId="TableNormal">
@@ -3371,6 +3411,18 @@
       <w:shd w:val="clear" w:color="auto" w:fill="E1DFDD"/>
     </w:rPr>
   </w:style>
+  <w:style w:type="character" w:styleId="FollowedHyperlink">
+    <w:name w:val="FollowedHyperlink"/>
+    <w:basedOn w:val="DefaultParagraphFont"/>
+    <w:uiPriority w:val="99"/>
+    <w:semiHidden/>
+    <w:unhideWhenUsed/>
+    <w:rsid w:val="00325818"/>
+    <w:rPr>
+      <w:color w:val="954F72" w:themeColor="followedHyperlink"/>
+      <w:u w:val="single"/>
+    </w:rPr>
+  </w:style>
 </w:styles>
 </file>
 

</xml_diff>